<commit_message>
img_reg new data arrangement
更新了目录
</commit_message>
<xml_diff>
--- a/模块指令集.docx
+++ b/模块指令集.docx
@@ -73,7 +73,7 @@
           <w:r>
             <w:fldChar w:fldCharType="separate"/>
           </w:r>
-          <w:hyperlink w:anchor="_Toc59542198" w:history="1">
+          <w:hyperlink w:anchor="_Toc59614830" w:history="1">
             <w:r>
               <w:rPr>
                 <w:rStyle w:val="a5"/>
@@ -100,7 +100,7 @@
                 <w:noProof/>
                 <w:webHidden/>
               </w:rPr>
-              <w:instrText xml:space="preserve"> PAGEREF _Toc59542198 \h </w:instrText>
+              <w:instrText xml:space="preserve"> PAGEREF _Toc59614830 \h </w:instrText>
             </w:r>
             <w:r>
               <w:rPr>
@@ -141,7 +141,7 @@
               <w:noProof/>
             </w:rPr>
           </w:pPr>
-          <w:hyperlink w:anchor="_Toc59542199" w:history="1">
+          <w:hyperlink w:anchor="_Toc59614831" w:history="1">
             <w:r>
               <w:rPr>
                 <w:rStyle w:val="a5"/>
@@ -176,7 +176,7 @@
                 <w:noProof/>
                 <w:webHidden/>
               </w:rPr>
-              <w:instrText xml:space="preserve"> PAGEREF _Toc59542199 \h </w:instrText>
+              <w:instrText xml:space="preserve"> PAGEREF _Toc59614831 \h </w:instrText>
             </w:r>
             <w:r>
               <w:rPr>
@@ -217,7 +217,7 @@
               <w:noProof/>
             </w:rPr>
           </w:pPr>
-          <w:hyperlink w:anchor="_Toc59542200" w:history="1">
+          <w:hyperlink w:anchor="_Toc59614832" w:history="1">
             <w:r>
               <w:rPr>
                 <w:rStyle w:val="a5"/>
@@ -244,7 +244,7 @@
                 <w:noProof/>
                 <w:webHidden/>
               </w:rPr>
-              <w:instrText xml:space="preserve"> PAGEREF _Toc59542200 \h </w:instrText>
+              <w:instrText xml:space="preserve"> PAGEREF _Toc59614832 \h </w:instrText>
             </w:r>
             <w:r>
               <w:rPr>
@@ -285,7 +285,7 @@
               <w:noProof/>
             </w:rPr>
           </w:pPr>
-          <w:hyperlink w:anchor="_Toc59542201" w:history="1">
+          <w:hyperlink w:anchor="_Toc59614833" w:history="1">
             <w:r>
               <w:rPr>
                 <w:rStyle w:val="a5"/>
@@ -312,7 +312,7 @@
                 <w:noProof/>
                 <w:webHidden/>
               </w:rPr>
-              <w:instrText xml:space="preserve"> PAGEREF _Toc59542201 \h </w:instrText>
+              <w:instrText xml:space="preserve"> PAGEREF _Toc59614833 \h </w:instrText>
             </w:r>
             <w:r>
               <w:rPr>
@@ -353,7 +353,7 @@
               <w:noProof/>
             </w:rPr>
           </w:pPr>
-          <w:hyperlink w:anchor="_Toc59542202" w:history="1">
+          <w:hyperlink w:anchor="_Toc59614834" w:history="1">
             <w:r>
               <w:rPr>
                 <w:rStyle w:val="a5"/>
@@ -380,7 +380,7 @@
                 <w:noProof/>
                 <w:webHidden/>
               </w:rPr>
-              <w:instrText xml:space="preserve"> PAGEREF _Toc59542202 \h </w:instrText>
+              <w:instrText xml:space="preserve"> PAGEREF _Toc59614834 \h </w:instrText>
             </w:r>
             <w:r>
               <w:rPr>
@@ -421,7 +421,7 @@
               <w:noProof/>
             </w:rPr>
           </w:pPr>
-          <w:hyperlink w:anchor="_Toc59542203" w:history="1">
+          <w:hyperlink w:anchor="_Toc59614835" w:history="1">
             <w:r>
               <w:rPr>
                 <w:rStyle w:val="a5"/>
@@ -448,7 +448,7 @@
                 <w:noProof/>
                 <w:webHidden/>
               </w:rPr>
-              <w:instrText xml:space="preserve"> PAGEREF _Toc59542203 \h </w:instrText>
+              <w:instrText xml:space="preserve"> PAGEREF _Toc59614835 \h </w:instrText>
             </w:r>
             <w:r>
               <w:rPr>
@@ -468,7 +468,7 @@
                 <w:noProof/>
                 <w:webHidden/>
               </w:rPr>
-              <w:t>7</w:t>
+              <w:t>8</w:t>
             </w:r>
             <w:r>
               <w:rPr>
@@ -515,6 +515,8 @@
         </w:rPr>
         <w:br w:type="page"/>
       </w:r>
+      <w:bookmarkStart w:id="0" w:name="_GoBack"/>
+      <w:bookmarkEnd w:id="0"/>
     </w:p>
     <w:p>
       <w:pPr>
@@ -529,8 +531,7 @@
           <w:rStyle w:val="10"/>
         </w:rPr>
       </w:pPr>
-      <w:bookmarkStart w:id="0" w:name="_Toc59542198"/>
-      <w:proofErr w:type="gramStart"/>
+      <w:bookmarkStart w:id="1" w:name="_Toc59614830"/>
       <w:r>
         <w:rPr>
           <w:rStyle w:val="10"/>
@@ -538,7 +539,6 @@
         </w:rPr>
         <w:t>一</w:t>
       </w:r>
-      <w:proofErr w:type="gramEnd"/>
       <w:r>
         <w:rPr>
           <w:rStyle w:val="10"/>
@@ -552,13 +552,13 @@
         </w:rPr>
         <w:t>BNN Core</w:t>
       </w:r>
-      <w:bookmarkEnd w:id="0"/>
+      <w:bookmarkEnd w:id="1"/>
     </w:p>
     <w:p>
       <w:pPr>
         <w:pStyle w:val="2"/>
       </w:pPr>
-      <w:bookmarkStart w:id="1" w:name="_Toc59542199"/>
+      <w:bookmarkStart w:id="2" w:name="_Toc59614831"/>
       <w:r>
         <w:rPr>
           <w:rStyle w:val="10"/>
@@ -585,7 +585,7 @@
         </w:rPr>
         <w:t>：</w:t>
       </w:r>
-      <w:bookmarkEnd w:id="1"/>
+      <w:bookmarkEnd w:id="2"/>
     </w:p>
     <w:tbl>
       <w:tblPr>
@@ -643,19 +643,11 @@
               <w:rPr>
                 <w:rFonts w:hint="eastAsia"/>
               </w:rPr>
-              <w:t xml:space="preserve"> 按</w:t>
-            </w:r>
-            <w:proofErr w:type="spellStart"/>
-            <w:r>
-              <w:rPr>
-                <w:rFonts w:hint="eastAsia"/>
-              </w:rPr>
-              <w:t>i</w:t>
+              <w:t xml:space="preserve"> 按i</w:t>
             </w:r>
             <w:r>
               <w:t>nst</w:t>
             </w:r>
-            <w:proofErr w:type="spellEnd"/>
             <w:r>
               <w:rPr>
                 <w:rFonts w:hint="eastAsia"/>
@@ -710,7 +702,6 @@
             <w:pPr>
               <w:jc w:val="center"/>
             </w:pPr>
-            <w:proofErr w:type="spellStart"/>
             <w:r>
               <w:rPr>
                 <w:rFonts w:hint="eastAsia"/>
@@ -720,7 +711,6 @@
             <w:r>
               <w:t>nn_Core</w:t>
             </w:r>
-            <w:proofErr w:type="spellEnd"/>
             <w:r>
               <w:rPr>
                 <w:rFonts w:hint="eastAsia"/>
@@ -741,14 +731,12 @@
                 <w:b/>
               </w:rPr>
             </w:pPr>
-            <w:proofErr w:type="spellStart"/>
             <w:r>
               <w:rPr>
                 <w:b/>
               </w:rPr>
               <w:t>Instruction_to_bpug</w:t>
             </w:r>
-            <w:proofErr w:type="spellEnd"/>
           </w:p>
         </w:tc>
         <w:tc>
@@ -764,13 +752,8 @@
               <w:t>[</w:t>
             </w:r>
             <w:r>
-              <w:t>8:0]</w:t>
-            </w:r>
-            <w:proofErr w:type="spellStart"/>
-            <w:r>
-              <w:t>Inst_to_bpug</w:t>
-            </w:r>
-            <w:proofErr w:type="spellEnd"/>
+              <w:t>8:0]Inst_to_bpug</w:t>
+            </w:r>
             <w:r>
               <w:rPr>
                 <w:rFonts w:hint="eastAsia"/>
@@ -810,27 +793,11 @@
               <w:rPr>
                 <w:rFonts w:hint="eastAsia"/>
               </w:rPr>
-              <w:t>信号复用前八位</w:t>
-            </w:r>
-            <w:proofErr w:type="spellStart"/>
-            <w:r>
-              <w:rPr>
-                <w:rFonts w:hint="eastAsia"/>
-              </w:rPr>
-              <w:t>l</w:t>
-            </w:r>
-            <w:r>
-              <w:t>ut</w:t>
-            </w:r>
-            <w:proofErr w:type="spellEnd"/>
-            <w:r>
-              <w:t xml:space="preserve"> </w:t>
-            </w:r>
-            <w:proofErr w:type="spellStart"/>
-            <w:r>
-              <w:t>sel</w:t>
-            </w:r>
-            <w:proofErr w:type="spellEnd"/>
+              <w:t>信号复用前八位l</w:t>
+            </w:r>
+            <w:r>
+              <w:t>ut sel</w:t>
+            </w:r>
             <w:r>
               <w:rPr>
                 <w:rFonts w:hint="eastAsia"/>
@@ -968,52 +935,54 @@
               <w:t>≤某个数≤</w:t>
             </w:r>
             <w:r>
-              <w:t>4</w:t>
-            </w:r>
-            <w:proofErr w:type="gramStart"/>
-            <w:r>
-              <w:t>’</w:t>
-            </w:r>
-            <w:proofErr w:type="gramEnd"/>
-            <w:r>
-              <w:t>b1111)</w:t>
-            </w:r>
-          </w:p>
-          <w:p>
-            <w:pPr>
-              <w:jc w:val="center"/>
-            </w:pPr>
-            <w:r>
-              <w:t xml:space="preserve">Next </w:t>
-            </w:r>
-            <w:proofErr w:type="spellStart"/>
-            <w:r>
-              <w:t>posedge</w:t>
-            </w:r>
-            <w:proofErr w:type="spellEnd"/>
-            <w:r>
-              <w:t xml:space="preserve"> </w:t>
-            </w:r>
-            <w:proofErr w:type="spellStart"/>
-            <w:proofErr w:type="gramStart"/>
-            <w:r>
-              <w:t>inst</w:t>
-            </w:r>
-            <w:proofErr w:type="spellEnd"/>
-            <w:r>
+              <w:t>4’b1111)</w:t>
+            </w:r>
+          </w:p>
+          <w:p>
+            <w:pPr>
+              <w:jc w:val="center"/>
+            </w:pPr>
+            <w:r>
+              <w:t>Next posedge inst[9]=0</w:t>
+            </w:r>
+          </w:p>
+        </w:tc>
+        <w:tc>
+          <w:tcPr>
+            <w:tcW w:w="3341" w:type="dxa"/>
+            <w:vAlign w:val="center"/>
+          </w:tcPr>
+          <w:p>
+            <w:r>
+              <w:rPr>
+                <w:rFonts w:hint="eastAsia"/>
+              </w:rPr>
               <w:t>[</w:t>
             </w:r>
-            <w:proofErr w:type="gramEnd"/>
-            <w:r>
-              <w:t>9]=0</w:t>
-            </w:r>
-          </w:p>
-        </w:tc>
-        <w:tc>
-          <w:tcPr>
-            <w:tcW w:w="3341" w:type="dxa"/>
-            <w:vAlign w:val="center"/>
-          </w:tcPr>
+            <w:r>
+              <w:t>9]</w:t>
+            </w:r>
+            <w:r>
+              <w:rPr>
+                <w:rFonts w:hint="eastAsia"/>
+              </w:rPr>
+              <w:t>b</w:t>
+            </w:r>
+            <w:r>
+              <w:t>pug_psum_add:</w:t>
+            </w:r>
+          </w:p>
+          <w:p>
+            <w:r>
+              <w:t>P</w:t>
+            </w:r>
+            <w:r>
+              <w:rPr>
+                <w:rFonts w:hint="eastAsia"/>
+              </w:rPr>
+              <w:t>sum进行一次累加</w:t>
+            </w:r>
+          </w:p>
           <w:p>
             <w:r>
               <w:rPr>
@@ -1021,63 +990,9 @@
               </w:rPr>
               <w:t>[</w:t>
             </w:r>
-            <w:proofErr w:type="gramStart"/>
-            <w:r>
-              <w:t>9]</w:t>
-            </w:r>
-            <w:proofErr w:type="spellStart"/>
-            <w:r>
-              <w:rPr>
-                <w:rFonts w:hint="eastAsia"/>
-              </w:rPr>
-              <w:t>b</w:t>
-            </w:r>
-            <w:r>
-              <w:t>pug</w:t>
-            </w:r>
-            <w:proofErr w:type="gramEnd"/>
-            <w:r>
-              <w:t>_psum_add</w:t>
-            </w:r>
-            <w:proofErr w:type="spellEnd"/>
-            <w:r>
-              <w:t>:</w:t>
-            </w:r>
-          </w:p>
-          <w:p>
-            <w:proofErr w:type="spellStart"/>
-            <w:r>
-              <w:t>P</w:t>
-            </w:r>
-            <w:r>
-              <w:rPr>
-                <w:rFonts w:hint="eastAsia"/>
-              </w:rPr>
-              <w:t>sum</w:t>
-            </w:r>
-            <w:proofErr w:type="spellEnd"/>
-            <w:r>
-              <w:rPr>
-                <w:rFonts w:hint="eastAsia"/>
-              </w:rPr>
-              <w:t>进行一次累加</w:t>
-            </w:r>
-          </w:p>
-          <w:p>
-            <w:r>
-              <w:rPr>
-                <w:rFonts w:hint="eastAsia"/>
-              </w:rPr>
-              <w:t>[</w:t>
-            </w:r>
-            <w:r>
-              <w:t>4:1]</w:t>
-            </w:r>
-            <w:proofErr w:type="spellStart"/>
-            <w:r>
-              <w:t>bpug_sel</w:t>
-            </w:r>
-            <w:proofErr w:type="spellEnd"/>
+            <w:r>
+              <w:t>4:1]bpug_sel</w:t>
+            </w:r>
             <w:r>
               <w:rPr>
                 <w:rFonts w:hint="eastAsia"/>
@@ -1126,15 +1041,7 @@
                 <w:rFonts w:hint="eastAsia"/>
                 <w:b/>
               </w:rPr>
-              <w:t>将</w:t>
-            </w:r>
-            <w:proofErr w:type="gramStart"/>
-            <w:r>
-              <w:rPr>
-                <w:rFonts w:hint="eastAsia"/>
-                <w:b/>
-              </w:rPr>
-              <w:t>二值化</w:t>
+              <w:t>将二值化</w:t>
             </w:r>
             <w:r>
               <w:rPr>
@@ -1143,7 +1050,6 @@
               </w:rPr>
               <w:t>计算</w:t>
             </w:r>
-            <w:proofErr w:type="gramEnd"/>
             <w:r>
               <w:rPr>
                 <w:rFonts w:hint="eastAsia"/>
@@ -1163,15 +1069,7 @@
               <w:jc w:val="center"/>
             </w:pPr>
             <w:r>
-              <w:t>[</w:t>
-            </w:r>
-            <w:proofErr w:type="gramStart"/>
-            <w:r>
-              <w:t>10]=</w:t>
-            </w:r>
-            <w:proofErr w:type="gramEnd"/>
-            <w:r>
-              <w:t>1</w:t>
+              <w:t>[10]=1</w:t>
             </w:r>
             <m:oMath>
               <m:d>
@@ -1297,15 +1195,7 @@
               <w:jc w:val="center"/>
             </w:pPr>
             <w:r>
-              <w:t xml:space="preserve">Next </w:t>
-            </w:r>
-            <w:proofErr w:type="spellStart"/>
-            <w:r>
-              <w:t>posedge</w:t>
-            </w:r>
-            <w:proofErr w:type="spellEnd"/>
-            <w:r>
-              <w:t xml:space="preserve"> [10] = 0</w:t>
+              <w:t>Next posedge [10] = 0</w:t>
             </w:r>
           </w:p>
         </w:tc>
@@ -1324,35 +1214,16 @@
               </w:rPr>
               <w:t>：</w:t>
             </w:r>
-            <w:proofErr w:type="spellStart"/>
-            <w:r>
-              <w:t>Cal_bin_wr</w:t>
-            </w:r>
-            <w:proofErr w:type="spellEnd"/>
-            <w:r>
-              <w:t xml:space="preserve"> 1bit</w:t>
-            </w:r>
-          </w:p>
-          <w:p>
-            <w:r>
-              <w:rPr>
-                <w:rFonts w:hint="eastAsia"/>
-              </w:rPr>
-              <w:t>将</w:t>
-            </w:r>
-            <w:proofErr w:type="gramStart"/>
-            <w:r>
-              <w:rPr>
-                <w:rFonts w:hint="eastAsia"/>
-              </w:rPr>
-              <w:t>二值化计算</w:t>
-            </w:r>
-            <w:proofErr w:type="gramEnd"/>
-            <w:r>
-              <w:rPr>
-                <w:rFonts w:hint="eastAsia"/>
-              </w:rPr>
-              <w:t>结果写入R</w:t>
+            <w:r>
+              <w:t>Cal_bin_wr 1bit</w:t>
+            </w:r>
+          </w:p>
+          <w:p>
+            <w:r>
+              <w:rPr>
+                <w:rFonts w:hint="eastAsia"/>
+              </w:rPr>
+              <w:t>将二值化计算结果写入R</w:t>
             </w:r>
             <w:r>
               <w:t>EG</w:t>
@@ -1486,15 +1357,7 @@
               <w:jc w:val="center"/>
             </w:pPr>
             <w:r>
-              <w:t xml:space="preserve">2 </w:t>
-            </w:r>
-            <w:proofErr w:type="spellStart"/>
-            <w:r>
-              <w:t>posedges</w:t>
-            </w:r>
-            <w:proofErr w:type="spellEnd"/>
-            <w:r>
-              <w:t xml:space="preserve"> later </w:t>
+              <w:t xml:space="preserve">2 posedges later </w:t>
             </w:r>
             <w:r>
               <w:rPr>
@@ -1502,13 +1365,8 @@
               </w:rPr>
               <w:t>[</w:t>
             </w:r>
-            <w:proofErr w:type="gramStart"/>
-            <w:r>
-              <w:t>11]=</w:t>
-            </w:r>
-            <w:proofErr w:type="gramEnd"/>
-            <w:r>
-              <w:t>0</w:t>
+            <w:r>
+              <w:t>11]=0</w:t>
             </w:r>
           </w:p>
         </w:tc>
@@ -1527,7 +1385,6 @@
               </w:rPr>
               <w:t>：</w:t>
             </w:r>
-            <w:proofErr w:type="spellStart"/>
             <w:r>
               <w:t>B</w:t>
             </w:r>
@@ -1538,11 +1395,7 @@
               <w:t>ias</w:t>
             </w:r>
             <w:r>
-              <w:t>_wr</w:t>
-            </w:r>
-            <w:proofErr w:type="spellEnd"/>
-            <w:r>
-              <w:t xml:space="preserve"> 1bit</w:t>
+              <w:t>_wr 1bit</w:t>
             </w:r>
           </w:p>
           <w:p>
@@ -1626,37 +1479,16 @@
               </w:rPr>
               <w:t>[</w:t>
             </w:r>
-            <w:proofErr w:type="gramStart"/>
-            <w:r>
-              <w:t>0]=</w:t>
-            </w:r>
-            <w:proofErr w:type="gramEnd"/>
-            <w:r>
-              <w:t>1</w:t>
-            </w:r>
-          </w:p>
-          <w:p>
-            <w:pPr>
-              <w:jc w:val="center"/>
-            </w:pPr>
-            <w:r>
-              <w:t xml:space="preserve">Next </w:t>
-            </w:r>
-            <w:proofErr w:type="spellStart"/>
-            <w:r>
-              <w:t>posedge</w:t>
-            </w:r>
-            <w:proofErr w:type="spellEnd"/>
-            <w:r>
-              <w:t xml:space="preserve"> [</w:t>
-            </w:r>
-            <w:proofErr w:type="gramStart"/>
-            <w:r>
-              <w:t>0]=</w:t>
-            </w:r>
-            <w:proofErr w:type="gramEnd"/>
-            <w:r>
-              <w:t>0</w:t>
+            <w:r>
+              <w:t>0]=1</w:t>
+            </w:r>
+          </w:p>
+          <w:p>
+            <w:pPr>
+              <w:jc w:val="center"/>
+            </w:pPr>
+            <w:r>
+              <w:t>Next posedge [0]=0</w:t>
             </w:r>
           </w:p>
         </w:tc>
@@ -1679,19 +1511,11 @@
               <w:rPr>
                 <w:rFonts w:hint="eastAsia"/>
               </w:rPr>
-              <w:t>：</w:t>
-            </w:r>
-            <w:proofErr w:type="spellStart"/>
-            <w:r>
-              <w:rPr>
-                <w:rFonts w:hint="eastAsia"/>
-              </w:rPr>
-              <w:t>p</w:t>
+              <w:t>：p</w:t>
             </w:r>
             <w:r>
               <w:t>sum_rst</w:t>
             </w:r>
-            <w:proofErr w:type="spellEnd"/>
           </w:p>
           <w:p>
             <w:r>
@@ -1790,9 +1614,6 @@
           <w:p>
             <w:pPr>
               <w:jc w:val="center"/>
-              <w:rPr>
-                <w:rFonts w:hint="eastAsia"/>
-              </w:rPr>
             </w:pPr>
             <w:r>
               <w:rPr>
@@ -1850,14 +1671,12 @@
             <w:r>
               <w:t>store,</w:t>
             </w:r>
-            <w:proofErr w:type="gramStart"/>
             <w:r>
               <w:rPr>
                 <w:rFonts w:hint="eastAsia"/>
               </w:rPr>
               <w:t>它置低时</w:t>
             </w:r>
-            <w:proofErr w:type="gramEnd"/>
             <w:r>
               <w:rPr>
                 <w:rFonts w:hint="eastAsia"/>
@@ -1875,11 +1694,6 @@
             </w:r>
           </w:p>
           <w:p>
-            <w:pPr>
-              <w:rPr>
-                <w:rFonts w:hint="eastAsia"/>
-              </w:rPr>
-            </w:pPr>
             <w:r>
               <w:rPr>
                 <w:rFonts w:hint="eastAsia"/>
@@ -1893,27 +1707,11 @@
               <w:rPr>
                 <w:rFonts w:hint="eastAsia"/>
               </w:rPr>
-              <w:t>：复用</w:t>
-            </w:r>
-            <w:proofErr w:type="spellStart"/>
-            <w:r>
-              <w:rPr>
-                <w:rFonts w:hint="eastAsia"/>
-              </w:rPr>
-              <w:t>i</w:t>
-            </w:r>
-            <w:r>
-              <w:t>mg</w:t>
-            </w:r>
-            <w:proofErr w:type="spellEnd"/>
-            <w:r>
-              <w:t xml:space="preserve"> </w:t>
-            </w:r>
-            <w:proofErr w:type="spellStart"/>
-            <w:r>
-              <w:t>sel</w:t>
-            </w:r>
-            <w:proofErr w:type="spellEnd"/>
+              <w:t>：复用i</w:t>
+            </w:r>
+            <w:r>
+              <w:t>mg sel</w:t>
+            </w:r>
             <w:r>
               <w:rPr>
                 <w:rFonts w:hint="eastAsia"/>
@@ -2010,7 +1808,6 @@
                 <w:b/>
               </w:rPr>
             </w:pPr>
-            <w:proofErr w:type="spellStart"/>
             <w:r>
               <w:rPr>
                 <w:b/>
@@ -2041,7 +1838,6 @@
               </w:rPr>
               <w:t>bpu</w:t>
             </w:r>
-            <w:proofErr w:type="spellEnd"/>
           </w:p>
         </w:tc>
         <w:tc>
@@ -2050,13 +1846,8 @@
             <w:vAlign w:val="center"/>
           </w:tcPr>
           <w:p>
-            <w:proofErr w:type="spellStart"/>
-            <w:r>
-              <w:t>Inst_to_bpu</w:t>
-            </w:r>
-            <w:proofErr w:type="spellEnd"/>
-            <w:r>
-              <w:t xml:space="preserve"> 5</w:t>
+            <w:r>
+              <w:t>Inst_to_bpu 5</w:t>
             </w:r>
             <w:r>
               <w:rPr>
@@ -2118,15 +1909,7 @@
                 <w:rFonts w:hint="eastAsia"/>
                 <w:b/>
               </w:rPr>
-              <w:t>从8列</w:t>
-            </w:r>
-            <w:proofErr w:type="spellStart"/>
-            <w:r>
-              <w:rPr>
-                <w:rFonts w:hint="eastAsia"/>
-                <w:b/>
-              </w:rPr>
-              <w:t>i</w:t>
+              <w:t>从8列i</w:t>
             </w:r>
             <w:r>
               <w:rPr>
@@ -2134,7 +1917,6 @@
               </w:rPr>
               <w:t>mg_reg</w:t>
             </w:r>
-            <w:proofErr w:type="spellEnd"/>
             <w:r>
               <w:rPr>
                 <w:rFonts w:hint="eastAsia"/>
@@ -2153,13 +1935,8 @@
               </w:rPr>
               <w:t>[</w:t>
             </w:r>
-            <w:proofErr w:type="gramStart"/>
-            <w:r>
-              <w:t>6]=</w:t>
-            </w:r>
-            <w:proofErr w:type="gramEnd"/>
-            <w:r>
-              <w:t>0 or 1</w:t>
+            <w:r>
+              <w:t>6]=0 or 1</w:t>
             </w:r>
           </w:p>
         </w:tc>
@@ -2184,11 +1961,9 @@
               </w:rPr>
               <w:t>：</w:t>
             </w:r>
-            <w:proofErr w:type="spellStart"/>
             <w:r>
               <w:t>Data_sel</w:t>
             </w:r>
-            <w:proofErr w:type="spellEnd"/>
           </w:p>
           <w:p>
             <w:r>
@@ -2241,7 +2016,6 @@
               </w:rPr>
               <w:t>写入</w:t>
             </w:r>
-            <w:proofErr w:type="spellStart"/>
             <w:r>
               <w:rPr>
                 <w:rFonts w:hint="eastAsia"/>
@@ -2255,21 +2029,12 @@
               </w:rPr>
               <w:t>mg</w:t>
             </w:r>
-            <w:proofErr w:type="spellEnd"/>
-            <w:r>
-              <w:rPr>
-                <w:rFonts w:hint="eastAsia"/>
-                <w:b/>
-              </w:rPr>
-              <w:t>或</w:t>
-            </w:r>
-            <w:proofErr w:type="spellStart"/>
-            <w:r>
-              <w:rPr>
-                <w:rFonts w:hint="eastAsia"/>
-                <w:b/>
-              </w:rPr>
-              <w:t>w</w:t>
+            <w:r>
+              <w:rPr>
+                <w:rFonts w:hint="eastAsia"/>
+                <w:b/>
+              </w:rPr>
+              <w:t>或w</w:t>
             </w:r>
             <w:r>
               <w:rPr>
@@ -2277,7 +2042,6 @@
               </w:rPr>
               <w:t>gt</w:t>
             </w:r>
-            <w:proofErr w:type="spellEnd"/>
             <w:r>
               <w:rPr>
                 <w:rFonts w:hint="eastAsia"/>
@@ -2319,13 +2083,8 @@
               </w:rPr>
               <w:t>（0≤某个数≤2</w:t>
             </w:r>
-            <w:proofErr w:type="gramStart"/>
-            <w:r>
-              <w:t>’</w:t>
-            </w:r>
-            <w:proofErr w:type="gramEnd"/>
-            <w:r>
-              <w:t>b11</w:t>
+            <w:r>
+              <w:t>’b11</w:t>
             </w:r>
             <w:r>
               <w:rPr>
@@ -2342,15 +2101,7 @@
               </w:rPr>
             </w:pPr>
             <w:r>
-              <w:t xml:space="preserve">Next </w:t>
-            </w:r>
-            <w:proofErr w:type="spellStart"/>
-            <w:r>
-              <w:t>posedge</w:t>
-            </w:r>
-            <w:proofErr w:type="spellEnd"/>
-            <w:r>
-              <w:t xml:space="preserve"> all = 0</w:t>
+              <w:t>Next posedge all = 0</w:t>
             </w:r>
           </w:p>
         </w:tc>
@@ -2407,32 +2158,23 @@
               <w:rPr>
                 <w:rFonts w:hint="eastAsia"/>
               </w:rPr>
+              <w:t>：b</w:t>
+            </w:r>
+            <w:r>
+              <w:t>pug_sel</w:t>
+            </w:r>
+            <w:r>
+              <w:rPr>
+                <w:rFonts w:hint="eastAsia"/>
+              </w:rPr>
               <w:t>：</w:t>
             </w:r>
-            <w:proofErr w:type="spellStart"/>
-            <w:r>
-              <w:rPr>
-                <w:rFonts w:hint="eastAsia"/>
-              </w:rPr>
-              <w:t>b</w:t>
-            </w:r>
-            <w:r>
-              <w:t>pug_sel</w:t>
-            </w:r>
-            <w:proofErr w:type="spellEnd"/>
-            <w:r>
-              <w:rPr>
-                <w:rFonts w:hint="eastAsia"/>
-              </w:rPr>
-              <w:t>：</w:t>
-            </w:r>
             <w:r>
               <w:rPr>
                 <w:rFonts w:hint="eastAsia"/>
               </w:rPr>
               <w:t>写入时的</w:t>
             </w:r>
-            <w:proofErr w:type="spellStart"/>
             <w:r>
               <w:t>B</w:t>
             </w:r>
@@ -2440,14 +2182,7 @@
               <w:rPr>
                 <w:rFonts w:hint="eastAsia"/>
               </w:rPr>
-              <w:t>pug</w:t>
-            </w:r>
-            <w:proofErr w:type="spellEnd"/>
-            <w:r>
-              <w:rPr>
-                <w:rFonts w:hint="eastAsia"/>
-              </w:rPr>
-              <w:t>选通信号</w:t>
+              <w:t>pug选通信号</w:t>
             </w:r>
             <w:r>
               <w:rPr>
@@ -2541,11 +2276,7 @@
               </w:rPr>
             </w:pPr>
             <w:r>
-              <w:t>[</w:t>
-            </w:r>
-            <w:proofErr w:type="gramStart"/>
-            <w:r>
-              <w:t>0</w:t>
+              <w:t>[0</w:t>
             </w:r>
             <w:r>
               <w:rPr>
@@ -2553,7 +2284,6 @@
               </w:rPr>
               <w:t>]=</w:t>
             </w:r>
-            <w:proofErr w:type="gramEnd"/>
             <w:r>
               <w:t>1</w:t>
             </w:r>
@@ -2583,11 +2313,9 @@
               </w:rPr>
               <w:t>]：</w:t>
             </w:r>
-            <w:proofErr w:type="spellStart"/>
             <w:r>
               <w:t>Psum_rst</w:t>
             </w:r>
-            <w:proofErr w:type="spellEnd"/>
           </w:p>
           <w:p>
             <w:r>
@@ -2599,14 +2327,12 @@
             <w:r>
               <w:t>SUM</w:t>
             </w:r>
-            <w:proofErr w:type="gramStart"/>
             <w:r>
               <w:rPr>
                 <w:rFonts w:hint="eastAsia"/>
               </w:rPr>
               <w:t>置零</w:t>
             </w:r>
-            <w:proofErr w:type="gramEnd"/>
           </w:p>
         </w:tc>
       </w:tr>
@@ -2662,7 +2388,6 @@
               </w:rPr>
               <w:t>同或结果的</w:t>
             </w:r>
-            <w:proofErr w:type="spellStart"/>
             <w:r>
               <w:rPr>
                 <w:rFonts w:hint="eastAsia"/>
@@ -2676,7 +2401,6 @@
               </w:rPr>
               <w:t>opcnt</w:t>
             </w:r>
-            <w:proofErr w:type="spellEnd"/>
           </w:p>
           <w:p>
             <w:pPr>
@@ -2695,15 +2419,7 @@
               <w:t xml:space="preserve"> ≤</w:t>
             </w:r>
             <w:r>
-              <w:t>3</w:t>
-            </w:r>
-            <w:proofErr w:type="gramStart"/>
-            <w:r>
-              <w:t>’</w:t>
-            </w:r>
-            <w:proofErr w:type="gramEnd"/>
-            <w:r>
-              <w:t>b111</w:t>
+              <w:t>3’b111</w:t>
             </w:r>
           </w:p>
         </w:tc>
@@ -2722,13 +2438,8 @@
               </w:rPr>
               <w:t>：</w:t>
             </w:r>
-            <w:proofErr w:type="spellStart"/>
-            <w:r>
-              <w:t>Lut_sel</w:t>
-            </w:r>
-            <w:proofErr w:type="spellEnd"/>
-            <w:r>
-              <w:t xml:space="preserve"> 3bits</w:t>
+            <w:r>
+              <w:t>Lut_sel 3bits</w:t>
             </w:r>
           </w:p>
           <w:p>
@@ -2778,14 +2489,12 @@
                 <w:b/>
               </w:rPr>
             </w:pPr>
-            <w:proofErr w:type="spellStart"/>
             <w:r>
               <w:rPr>
                 <w:b/>
               </w:rPr>
               <w:t>Popcnt</w:t>
             </w:r>
-            <w:proofErr w:type="spellEnd"/>
             <w:r>
               <w:rPr>
                 <w:rFonts w:hint="eastAsia"/>
@@ -2808,16 +2517,8 @@
               <w:rPr>
                 <w:rFonts w:hint="eastAsia"/>
               </w:rPr>
-              <w:t>不变，</w:t>
-            </w:r>
-            <w:proofErr w:type="gramStart"/>
-            <w:r>
-              <w:rPr>
-                <w:rFonts w:hint="eastAsia"/>
-              </w:rPr>
-              <w:t>其余=</w:t>
-            </w:r>
-            <w:proofErr w:type="gramEnd"/>
+              <w:t>不变，其余=</w:t>
+            </w:r>
             <w:r>
               <w:t>0</w:t>
             </w:r>
@@ -2838,13 +2539,8 @@
               </w:rPr>
               <w:t>：</w:t>
             </w:r>
-            <w:proofErr w:type="spellStart"/>
-            <w:r>
-              <w:t>Psum_add</w:t>
-            </w:r>
-            <w:proofErr w:type="spellEnd"/>
-            <w:r>
-              <w:t xml:space="preserve"> 1bit</w:t>
+            <w:r>
+              <w:t>Psum_add 1bit</w:t>
             </w:r>
           </w:p>
           <w:p>
@@ -2876,99 +2572,84 @@
         </w:tc>
       </w:tr>
     </w:tbl>
+    <w:p/>
     <w:p>
       <w:pPr>
         <w:rPr>
-          <w:rFonts w:hint="eastAsia"/>
+          <w:b/>
+          <w:sz w:val="28"/>
         </w:rPr>
       </w:pPr>
+      <w:r>
+        <w:rPr>
+          <w:rFonts w:hint="eastAsia"/>
+          <w:b/>
+          <w:sz w:val="28"/>
+        </w:rPr>
+        <w:t>为什么i</w:t>
+      </w:r>
+      <w:r>
+        <w:rPr>
+          <w:b/>
+          <w:sz w:val="28"/>
+        </w:rPr>
+        <w:t>nstructions to bpug</w:t>
+      </w:r>
+      <w:r>
+        <w:rPr>
+          <w:rFonts w:hint="eastAsia"/>
+          <w:b/>
+          <w:sz w:val="28"/>
+        </w:rPr>
+        <w:t>是[</w:t>
+      </w:r>
+      <w:r>
+        <w:rPr>
+          <w:b/>
+          <w:sz w:val="28"/>
+        </w:rPr>
+        <w:t>8:0]</w:t>
+      </w:r>
+      <w:r>
+        <w:rPr>
+          <w:rFonts w:hint="eastAsia"/>
+          <w:b/>
+          <w:sz w:val="28"/>
+        </w:rPr>
+        <w:t>，但B</w:t>
+      </w:r>
+      <w:r>
+        <w:rPr>
+          <w:b/>
+          <w:sz w:val="28"/>
+        </w:rPr>
+        <w:t>PUG</w:t>
+      </w:r>
+      <w:r>
+        <w:rPr>
+          <w:rFonts w:hint="eastAsia"/>
+          <w:b/>
+          <w:sz w:val="28"/>
+        </w:rPr>
+        <w:t>指令还是8</w:t>
+      </w:r>
+      <w:r>
+        <w:rPr>
+          <w:b/>
+          <w:sz w:val="28"/>
+        </w:rPr>
+        <w:t>bits</w:t>
+      </w:r>
+      <w:r>
+        <w:rPr>
+          <w:rFonts w:hint="eastAsia"/>
+          <w:b/>
+          <w:sz w:val="28"/>
+        </w:rPr>
+        <w:t>的？</w:t>
+      </w:r>
     </w:p>
     <w:p>
-      <w:pPr>
-        <w:rPr>
-          <w:b/>
-          <w:sz w:val="28"/>
-        </w:rPr>
-      </w:pPr>
-      <w:r>
-        <w:rPr>
-          <w:rFonts w:hint="eastAsia"/>
-          <w:b/>
-          <w:sz w:val="28"/>
-        </w:rPr>
-        <w:t>为什么i</w:t>
-      </w:r>
-      <w:r>
-        <w:rPr>
-          <w:b/>
-          <w:sz w:val="28"/>
-        </w:rPr>
-        <w:t xml:space="preserve">nstructions to </w:t>
-      </w:r>
-      <w:proofErr w:type="spellStart"/>
-      <w:r>
-        <w:rPr>
-          <w:b/>
-          <w:sz w:val="28"/>
-        </w:rPr>
-        <w:t>bpug</w:t>
-      </w:r>
-      <w:proofErr w:type="spellEnd"/>
-      <w:r>
-        <w:rPr>
-          <w:rFonts w:hint="eastAsia"/>
-          <w:b/>
-          <w:sz w:val="28"/>
-        </w:rPr>
-        <w:t>是[</w:t>
-      </w:r>
-      <w:r>
-        <w:rPr>
-          <w:b/>
-          <w:sz w:val="28"/>
-        </w:rPr>
-        <w:t>8:0]</w:t>
-      </w:r>
-      <w:r>
-        <w:rPr>
-          <w:rFonts w:hint="eastAsia"/>
-          <w:b/>
-          <w:sz w:val="28"/>
-        </w:rPr>
-        <w:t>，但B</w:t>
-      </w:r>
-      <w:r>
-        <w:rPr>
-          <w:b/>
-          <w:sz w:val="28"/>
-        </w:rPr>
-        <w:t>PUG</w:t>
-      </w:r>
-      <w:r>
-        <w:rPr>
-          <w:rFonts w:hint="eastAsia"/>
-          <w:b/>
-          <w:sz w:val="28"/>
-        </w:rPr>
-        <w:t>指令还是8</w:t>
-      </w:r>
-      <w:r>
-        <w:rPr>
-          <w:b/>
-          <w:sz w:val="28"/>
-        </w:rPr>
-        <w:t>bits</w:t>
-      </w:r>
-      <w:r>
-        <w:rPr>
-          <w:rFonts w:hint="eastAsia"/>
-          <w:b/>
-          <w:sz w:val="28"/>
-        </w:rPr>
-        <w:t>的？</w:t>
-      </w:r>
-    </w:p>
-    <w:p>
       <w:r>
         <w:tab/>
       </w:r>
@@ -2979,13 +2660,8 @@
         <w:t>实际上i</w:t>
       </w:r>
       <w:r>
-        <w:t xml:space="preserve">nstructions to </w:t>
-      </w:r>
-      <w:proofErr w:type="spellStart"/>
-      <w:r>
-        <w:t>bpug</w:t>
-      </w:r>
-      <w:proofErr w:type="spellEnd"/>
+        <w:t>nstructions to bpug</w:t>
+      </w:r>
       <w:r>
         <w:rPr>
           <w:rFonts w:hint="eastAsia"/>
@@ -3053,39 +2729,17 @@
         <w:rPr>
           <w:rFonts w:hint="eastAsia"/>
         </w:rPr>
-        <w:t>的</w:t>
-      </w:r>
-      <w:r>
-        <w:rPr>
-          <w:rFonts w:hint="eastAsia"/>
-        </w:rPr>
-        <w:t>选通信号</w:t>
-      </w:r>
-      <w:r>
-        <w:rPr>
-          <w:rFonts w:hint="eastAsia"/>
-        </w:rPr>
-        <w:t>只需3位即可，因此弃掉</w:t>
-      </w:r>
-      <w:proofErr w:type="spellStart"/>
-      <w:r>
-        <w:rPr>
-          <w:rFonts w:hint="eastAsia"/>
-        </w:rPr>
-        <w:t>b</w:t>
-      </w:r>
-      <w:r>
-        <w:t>pug</w:t>
-      </w:r>
-      <w:proofErr w:type="spellEnd"/>
-      <w:r>
-        <w:t xml:space="preserve"> </w:t>
-      </w:r>
-      <w:proofErr w:type="spellStart"/>
-      <w:r>
-        <w:t>sel</w:t>
-      </w:r>
-      <w:proofErr w:type="spellEnd"/>
+        <w:t>的选通信号</w:t>
+      </w:r>
+      <w:r>
+        <w:rPr>
+          <w:rFonts w:hint="eastAsia"/>
+        </w:rPr>
+        <w:t>只需3位即可，因此弃掉b</w:t>
+      </w:r>
+      <w:r>
+        <w:t>pug sel</w:t>
+      </w:r>
       <w:r>
         <w:rPr>
           <w:rFonts w:hint="eastAsia"/>
@@ -3106,7 +2760,7 @@
       <w:pPr>
         <w:pStyle w:val="2"/>
       </w:pPr>
-      <w:bookmarkStart w:id="2" w:name="_Toc59542200"/>
+      <w:bookmarkStart w:id="3" w:name="_Toc59614832"/>
       <w:r>
         <w:rPr>
           <w:rFonts w:hint="eastAsia"/>
@@ -3123,14 +2777,13 @@
         </w:rPr>
         <w:t>各模块介绍</w:t>
       </w:r>
-      <w:bookmarkEnd w:id="2"/>
+      <w:bookmarkEnd w:id="3"/>
     </w:p>
     <w:p>
       <w:pPr>
         <w:pStyle w:val="3"/>
       </w:pPr>
-      <w:bookmarkStart w:id="3" w:name="_Toc59542201"/>
-      <w:proofErr w:type="spellStart"/>
+      <w:bookmarkStart w:id="4" w:name="_Toc59614833"/>
       <w:r>
         <w:rPr>
           <w:rFonts w:hint="eastAsia"/>
@@ -3140,8 +2793,7 @@
       <w:r>
         <w:t>NN_Core</w:t>
       </w:r>
-      <w:bookmarkEnd w:id="3"/>
-      <w:proofErr w:type="spellEnd"/>
+      <w:bookmarkEnd w:id="4"/>
     </w:p>
     <w:p>
       <w:pPr>
@@ -3171,7 +2823,7 @@
           <v:shape id="_x0000_i1025" type="#_x0000_t75" style="width:337.6pt;height:434.7pt" o:ole="">
             <v:imagedata r:id="rId6" o:title=""/>
           </v:shape>
-          <o:OLEObject Type="Embed" ProgID="Visio.Drawing.15" ShapeID="_x0000_i1025" DrawAspect="Content" ObjectID="_1670227415" r:id="rId7"/>
+          <o:OLEObject Type="Embed" ProgID="Visio.Drawing.15" ShapeID="_x0000_i1025" DrawAspect="Content" ObjectID="_1670227575" r:id="rId7"/>
         </w:object>
       </w:r>
     </w:p>
@@ -3256,11 +2908,6 @@
     </w:p>
     <w:p/>
     <w:p>
-      <w:pPr>
-        <w:rPr>
-          <w:rFonts w:hint="eastAsia"/>
-        </w:rPr>
-      </w:pPr>
       <w:r>
         <w:rPr>
           <w:rFonts w:hint="eastAsia"/>
@@ -3277,19 +2924,11 @@
         <w:rPr>
           <w:rFonts w:hint="eastAsia"/>
         </w:rPr>
-        <w:t>有一个</w:t>
-      </w:r>
-      <w:proofErr w:type="spellStart"/>
-      <w:r>
-        <w:rPr>
-          <w:rFonts w:hint="eastAsia"/>
-        </w:rPr>
-        <w:t>c</w:t>
+        <w:t>有一个c</w:t>
       </w:r>
       <w:r>
         <w:t>hip_sel</w:t>
       </w:r>
-      <w:proofErr w:type="spellEnd"/>
       <w:r>
         <w:rPr>
           <w:rFonts w:hint="eastAsia"/>
@@ -3322,9 +2961,6 @@
       <w:pPr>
         <w:widowControl/>
         <w:jc w:val="left"/>
-        <w:rPr>
-          <w:rFonts w:hint="eastAsia"/>
-        </w:rPr>
       </w:pPr>
       <w:r>
         <w:br w:type="page"/>
@@ -3389,7 +3025,6 @@
               </w:rPr>
               <w:t xml:space="preserve"> 按</w:t>
             </w:r>
-            <w:proofErr w:type="spellStart"/>
             <w:r>
               <w:rPr>
                 <w:rFonts w:hint="eastAsia"/>
@@ -3399,7 +3034,6 @@
             <w:r>
               <w:t>nst</w:t>
             </w:r>
-            <w:proofErr w:type="spellEnd"/>
             <w:r>
               <w:rPr>
                 <w:rFonts w:hint="eastAsia"/>
@@ -3503,11 +3137,9 @@
               </w:rPr>
               <w:t>：</w:t>
             </w:r>
-            <w:proofErr w:type="spellStart"/>
             <w:r>
               <w:t>Inst_to_bpug</w:t>
             </w:r>
-            <w:proofErr w:type="spellEnd"/>
           </w:p>
           <w:p>
             <w:r>
@@ -3574,11 +3206,6 @@
             </w:r>
           </w:p>
           <w:p>
-            <w:pPr>
-              <w:rPr>
-                <w:rFonts w:hint="eastAsia"/>
-              </w:rPr>
-            </w:pPr>
             <w:r>
               <w:rPr>
                 <w:rFonts w:hint="eastAsia"/>
@@ -3592,19 +3219,11 @@
               <w:rPr>
                 <w:rFonts w:hint="eastAsia"/>
               </w:rPr>
-              <w:t>控制</w:t>
-            </w:r>
-            <w:proofErr w:type="spellStart"/>
-            <w:r>
-              <w:rPr>
-                <w:rFonts w:hint="eastAsia"/>
-              </w:rPr>
-              <w:t>i</w:t>
+              <w:t>控制i</w:t>
             </w:r>
             <w:r>
               <w:t>mg_reg</w:t>
             </w:r>
-            <w:proofErr w:type="spellEnd"/>
             <w:r>
               <w:rPr>
                 <w:rFonts w:hint="eastAsia"/>
@@ -3727,52 +3346,54 @@
               <w:t>≤某个数≤</w:t>
             </w:r>
             <w:r>
-              <w:t>4</w:t>
-            </w:r>
-            <w:proofErr w:type="gramStart"/>
-            <w:r>
-              <w:t>’</w:t>
-            </w:r>
-            <w:proofErr w:type="gramEnd"/>
-            <w:r>
-              <w:t>b1111)</w:t>
-            </w:r>
-          </w:p>
-          <w:p>
-            <w:pPr>
-              <w:jc w:val="center"/>
-            </w:pPr>
-            <w:r>
-              <w:t xml:space="preserve">Next </w:t>
-            </w:r>
-            <w:proofErr w:type="spellStart"/>
-            <w:r>
-              <w:t>posedge</w:t>
-            </w:r>
-            <w:proofErr w:type="spellEnd"/>
-            <w:r>
-              <w:t xml:space="preserve"> </w:t>
-            </w:r>
-            <w:proofErr w:type="spellStart"/>
-            <w:proofErr w:type="gramStart"/>
-            <w:r>
-              <w:t>inst</w:t>
-            </w:r>
-            <w:proofErr w:type="spellEnd"/>
-            <w:r>
+              <w:t>4’b1111)</w:t>
+            </w:r>
+          </w:p>
+          <w:p>
+            <w:pPr>
+              <w:jc w:val="center"/>
+            </w:pPr>
+            <w:r>
+              <w:t>Next posedge inst[9]=0</w:t>
+            </w:r>
+          </w:p>
+        </w:tc>
+        <w:tc>
+          <w:tcPr>
+            <w:tcW w:w="3341" w:type="dxa"/>
+            <w:vAlign w:val="center"/>
+          </w:tcPr>
+          <w:p>
+            <w:r>
+              <w:rPr>
+                <w:rFonts w:hint="eastAsia"/>
+              </w:rPr>
               <w:t>[</w:t>
             </w:r>
-            <w:proofErr w:type="gramEnd"/>
-            <w:r>
-              <w:t>9]=0</w:t>
-            </w:r>
-          </w:p>
-        </w:tc>
-        <w:tc>
-          <w:tcPr>
-            <w:tcW w:w="3341" w:type="dxa"/>
-            <w:vAlign w:val="center"/>
-          </w:tcPr>
+            <w:r>
+              <w:t>9]</w:t>
+            </w:r>
+            <w:r>
+              <w:rPr>
+                <w:rFonts w:hint="eastAsia"/>
+              </w:rPr>
+              <w:t>：b</w:t>
+            </w:r>
+            <w:r>
+              <w:t>pug_psum_add:</w:t>
+            </w:r>
+          </w:p>
+          <w:p>
+            <w:r>
+              <w:t>P</w:t>
+            </w:r>
+            <w:r>
+              <w:rPr>
+                <w:rFonts w:hint="eastAsia"/>
+              </w:rPr>
+              <w:t>sum进行一次累加</w:t>
+            </w:r>
+          </w:p>
           <w:p>
             <w:r>
               <w:rPr>
@@ -3781,63 +3402,8 @@
               <w:t>[</w:t>
             </w:r>
             <w:r>
-              <w:t>9]</w:t>
-            </w:r>
-            <w:r>
-              <w:rPr>
-                <w:rFonts w:hint="eastAsia"/>
-              </w:rPr>
-              <w:t>：</w:t>
-            </w:r>
-            <w:proofErr w:type="spellStart"/>
-            <w:r>
-              <w:rPr>
-                <w:rFonts w:hint="eastAsia"/>
-              </w:rPr>
-              <w:t>b</w:t>
-            </w:r>
-            <w:r>
-              <w:t>pug_psum_add</w:t>
-            </w:r>
-            <w:proofErr w:type="spellEnd"/>
-            <w:r>
-              <w:t>:</w:t>
-            </w:r>
-          </w:p>
-          <w:p>
-            <w:proofErr w:type="spellStart"/>
-            <w:r>
-              <w:t>P</w:t>
-            </w:r>
-            <w:r>
-              <w:rPr>
-                <w:rFonts w:hint="eastAsia"/>
-              </w:rPr>
-              <w:t>sum</w:t>
-            </w:r>
-            <w:proofErr w:type="spellEnd"/>
-            <w:r>
-              <w:rPr>
-                <w:rFonts w:hint="eastAsia"/>
-              </w:rPr>
-              <w:t>进行一次累加</w:t>
-            </w:r>
-          </w:p>
-          <w:p>
-            <w:r>
-              <w:rPr>
-                <w:rFonts w:hint="eastAsia"/>
-              </w:rPr>
-              <w:t>[</w:t>
-            </w:r>
-            <w:r>
-              <w:t>4:1]</w:t>
-            </w:r>
-            <w:proofErr w:type="spellStart"/>
-            <w:r>
-              <w:t>bpug_sel</w:t>
-            </w:r>
-            <w:proofErr w:type="spellEnd"/>
+              <w:t>4:1]bpug_sel</w:t>
+            </w:r>
             <w:r>
               <w:rPr>
                 <w:rFonts w:hint="eastAsia"/>
@@ -3886,15 +3452,7 @@
                 <w:rFonts w:hint="eastAsia"/>
                 <w:b/>
               </w:rPr>
-              <w:t>将</w:t>
-            </w:r>
-            <w:proofErr w:type="gramStart"/>
-            <w:r>
-              <w:rPr>
-                <w:rFonts w:hint="eastAsia"/>
-                <w:b/>
-              </w:rPr>
-              <w:t>二值化</w:t>
+              <w:t>将二值化</w:t>
             </w:r>
             <w:r>
               <w:rPr>
@@ -3903,7 +3461,6 @@
               </w:rPr>
               <w:t>计算</w:t>
             </w:r>
-            <w:proofErr w:type="gramEnd"/>
             <w:r>
               <w:rPr>
                 <w:rFonts w:hint="eastAsia"/>
@@ -3923,15 +3480,7 @@
               <w:jc w:val="center"/>
             </w:pPr>
             <w:r>
-              <w:t>[</w:t>
-            </w:r>
-            <w:proofErr w:type="gramStart"/>
-            <w:r>
-              <w:t>10]=</w:t>
-            </w:r>
-            <w:proofErr w:type="gramEnd"/>
-            <w:r>
-              <w:t>1</w:t>
+              <w:t>[10]=1</w:t>
             </w:r>
             <m:oMath>
               <m:d>
@@ -4063,15 +3612,7 @@
               <w:jc w:val="center"/>
             </w:pPr>
             <w:r>
-              <w:t xml:space="preserve">Next </w:t>
-            </w:r>
-            <w:proofErr w:type="spellStart"/>
-            <w:r>
-              <w:t>posedge</w:t>
-            </w:r>
-            <w:proofErr w:type="spellEnd"/>
-            <w:r>
-              <w:t xml:space="preserve"> [10] = 0</w:t>
+              <w:t>Next posedge [10] = 0</w:t>
             </w:r>
           </w:p>
         </w:tc>
@@ -4090,47 +3631,20 @@
               </w:rPr>
               <w:t>：</w:t>
             </w:r>
-            <w:proofErr w:type="spellStart"/>
-            <w:r>
-              <w:t>Cal_bin_wr</w:t>
-            </w:r>
-            <w:proofErr w:type="spellEnd"/>
-            <w:r>
-              <w:t xml:space="preserve"> 1bit</w:t>
-            </w:r>
-          </w:p>
-          <w:p>
-            <w:r>
-              <w:rPr>
-                <w:rFonts w:hint="eastAsia"/>
-              </w:rPr>
-              <w:t>将</w:t>
-            </w:r>
-            <w:proofErr w:type="gramStart"/>
-            <w:r>
-              <w:rPr>
-                <w:rFonts w:hint="eastAsia"/>
-              </w:rPr>
-              <w:t>二值化计算</w:t>
-            </w:r>
-            <w:proofErr w:type="gramEnd"/>
-            <w:r>
-              <w:rPr>
-                <w:rFonts w:hint="eastAsia"/>
-              </w:rPr>
-              <w:t>结果写入</w:t>
-            </w:r>
-            <w:proofErr w:type="spellStart"/>
-            <w:r>
-              <w:rPr>
-                <w:rFonts w:hint="eastAsia"/>
-              </w:rPr>
-              <w:t>r</w:t>
+            <w:r>
+              <w:t>Cal_bin_wr 1bit</w:t>
+            </w:r>
+          </w:p>
+          <w:p>
+            <w:r>
+              <w:rPr>
+                <w:rFonts w:hint="eastAsia"/>
+              </w:rPr>
+              <w:t>将二值化计算结果写入r</w:t>
             </w:r>
             <w:r>
               <w:t>eg_bins</w:t>
             </w:r>
-            <w:proofErr w:type="spellEnd"/>
             <w:r>
               <w:rPr>
                 <w:rFonts w:hint="eastAsia"/>
@@ -4245,15 +3759,7 @@
               <w:jc w:val="center"/>
             </w:pPr>
             <w:r>
-              <w:t xml:space="preserve">2 </w:t>
-            </w:r>
-            <w:proofErr w:type="spellStart"/>
-            <w:r>
-              <w:t>posedges</w:t>
-            </w:r>
-            <w:proofErr w:type="spellEnd"/>
-            <w:r>
-              <w:t xml:space="preserve"> later </w:t>
+              <w:t xml:space="preserve">2 posedges later </w:t>
             </w:r>
             <w:r>
               <w:rPr>
@@ -4261,13 +3767,8 @@
               </w:rPr>
               <w:t>[</w:t>
             </w:r>
-            <w:proofErr w:type="gramStart"/>
-            <w:r>
-              <w:t>11]=</w:t>
-            </w:r>
-            <w:proofErr w:type="gramEnd"/>
-            <w:r>
-              <w:t>0</w:t>
+            <w:r>
+              <w:t>11]=0</w:t>
             </w:r>
           </w:p>
         </w:tc>
@@ -4286,7 +3787,6 @@
               </w:rPr>
               <w:t>：</w:t>
             </w:r>
-            <w:proofErr w:type="spellStart"/>
             <w:r>
               <w:t>B</w:t>
             </w:r>
@@ -4297,11 +3797,7 @@
               <w:t>ias</w:t>
             </w:r>
             <w:r>
-              <w:t>_wr</w:t>
-            </w:r>
-            <w:proofErr w:type="spellEnd"/>
-            <w:r>
-              <w:t xml:space="preserve"> 1bit</w:t>
+              <w:t>_wr 1bit</w:t>
             </w:r>
           </w:p>
           <w:p>
@@ -4385,37 +3881,16 @@
               </w:rPr>
               <w:t>[</w:t>
             </w:r>
-            <w:proofErr w:type="gramStart"/>
-            <w:r>
-              <w:t>0]=</w:t>
-            </w:r>
-            <w:proofErr w:type="gramEnd"/>
-            <w:r>
-              <w:t>1</w:t>
-            </w:r>
-          </w:p>
-          <w:p>
-            <w:pPr>
-              <w:jc w:val="center"/>
-            </w:pPr>
-            <w:r>
-              <w:t xml:space="preserve">Next </w:t>
-            </w:r>
-            <w:proofErr w:type="spellStart"/>
-            <w:r>
-              <w:t>posedge</w:t>
-            </w:r>
-            <w:proofErr w:type="spellEnd"/>
-            <w:r>
-              <w:t xml:space="preserve"> [</w:t>
-            </w:r>
-            <w:proofErr w:type="gramStart"/>
-            <w:r>
-              <w:t>0]=</w:t>
-            </w:r>
-            <w:proofErr w:type="gramEnd"/>
-            <w:r>
-              <w:t>0</w:t>
+            <w:r>
+              <w:t>0]=1</w:t>
+            </w:r>
+          </w:p>
+          <w:p>
+            <w:pPr>
+              <w:jc w:val="center"/>
+            </w:pPr>
+            <w:r>
+              <w:t>Next posedge [0]=0</w:t>
             </w:r>
           </w:p>
         </w:tc>
@@ -4438,19 +3913,11 @@
               <w:rPr>
                 <w:rFonts w:hint="eastAsia"/>
               </w:rPr>
-              <w:t>：</w:t>
-            </w:r>
-            <w:proofErr w:type="spellStart"/>
-            <w:r>
-              <w:rPr>
-                <w:rFonts w:hint="eastAsia"/>
-              </w:rPr>
-              <w:t>p</w:t>
+              <w:t>：p</w:t>
             </w:r>
             <w:r>
               <w:t>sum_rst</w:t>
             </w:r>
-            <w:proofErr w:type="spellEnd"/>
           </w:p>
           <w:p>
             <w:r>
@@ -4549,9 +4016,6 @@
           <w:p>
             <w:pPr>
               <w:jc w:val="center"/>
-              <w:rPr>
-                <w:rFonts w:hint="eastAsia"/>
-              </w:rPr>
             </w:pPr>
             <w:r>
               <w:rPr>
@@ -4559,13 +4023,8 @@
               </w:rPr>
               <w:t>[</w:t>
             </w:r>
-            <w:proofErr w:type="gramStart"/>
-            <w:r>
-              <w:t>14]=</w:t>
-            </w:r>
-            <w:proofErr w:type="gramEnd"/>
-            <w:r>
-              <w:t>1, [6]=1 or 0, others=0</w:t>
+            <w:r>
+              <w:t>14]=1, [6]=1 or 0, others=0</w:t>
             </w:r>
           </w:p>
         </w:tc>
@@ -4593,27 +4052,14 @@
             <w:r>
               <w:t xml:space="preserve"> store, </w:t>
             </w:r>
-            <w:proofErr w:type="gramStart"/>
-            <w:r>
-              <w:rPr>
-                <w:rFonts w:hint="eastAsia"/>
-              </w:rPr>
-              <w:t>置低时</w:t>
-            </w:r>
-            <w:proofErr w:type="gramEnd"/>
-            <w:r>
-              <w:rPr>
-                <w:rFonts w:hint="eastAsia"/>
-              </w:rPr>
-              <w:t>输出高阻</w:t>
-            </w:r>
-          </w:p>
-          <w:p>
-            <w:pPr>
-              <w:rPr>
-                <w:rFonts w:hint="eastAsia"/>
-              </w:rPr>
-            </w:pPr>
+            <w:r>
+              <w:rPr>
+                <w:rFonts w:hint="eastAsia"/>
+              </w:rPr>
+              <w:t>置低时输出高阻</w:t>
+            </w:r>
+          </w:p>
+          <w:p>
             <w:r>
               <w:rPr>
                 <w:rFonts w:hint="eastAsia"/>
@@ -4627,21 +4073,7 @@
               <w:rPr>
                 <w:rFonts w:hint="eastAsia"/>
               </w:rPr>
-              <w:t>选择</w:t>
-            </w:r>
-            <w:proofErr w:type="gramStart"/>
-            <w:r>
-              <w:rPr>
-                <w:rFonts w:hint="eastAsia"/>
-              </w:rPr>
-              <w:t>输出哪</w:t>
-            </w:r>
-            <w:proofErr w:type="gramEnd"/>
-            <w:r>
-              <w:rPr>
-                <w:rFonts w:hint="eastAsia"/>
-              </w:rPr>
-              <w:t>4×8bits</w:t>
+              <w:t>选择输出哪4×8bits</w:t>
             </w:r>
             <w:r>
               <w:rPr>
@@ -4680,7 +4112,6 @@
             <w:pPr>
               <w:jc w:val="center"/>
             </w:pPr>
-            <w:proofErr w:type="spellStart"/>
             <w:r>
               <w:rPr>
                 <w:rFonts w:hint="eastAsia"/>
@@ -4690,7 +4121,6 @@
             <w:r>
               <w:t>lk</w:t>
             </w:r>
-            <w:proofErr w:type="spellEnd"/>
           </w:p>
         </w:tc>
         <w:tc>
@@ -4735,7 +4165,6 @@
             <w:pPr>
               <w:jc w:val="center"/>
             </w:pPr>
-            <w:proofErr w:type="spellStart"/>
             <w:r>
               <w:rPr>
                 <w:rFonts w:hint="eastAsia"/>
@@ -4745,7 +4174,6 @@
             <w:r>
               <w:t>st</w:t>
             </w:r>
-            <w:proofErr w:type="spellEnd"/>
           </w:p>
         </w:tc>
         <w:tc>
@@ -4775,21 +4203,7 @@
               <w:rPr>
                 <w:rFonts w:hint="eastAsia"/>
               </w:rPr>
-              <w:t>复位信号，寄存器全</w:t>
-            </w:r>
-            <w:proofErr w:type="gramStart"/>
-            <w:r>
-              <w:rPr>
-                <w:rFonts w:hint="eastAsia"/>
-              </w:rPr>
-              <w:t>部置</w:t>
-            </w:r>
-            <w:proofErr w:type="gramEnd"/>
-            <w:r>
-              <w:rPr>
-                <w:rFonts w:hint="eastAsia"/>
-              </w:rPr>
-              <w:t>零</w:t>
+              <w:t>复位信号，寄存器全部置零</w:t>
             </w:r>
           </w:p>
         </w:tc>
@@ -4804,13 +4218,8 @@
             <w:pPr>
               <w:jc w:val="center"/>
             </w:pPr>
-            <w:proofErr w:type="spellStart"/>
-            <w:r>
-              <w:t>Data_in</w:t>
-            </w:r>
-            <w:proofErr w:type="spellEnd"/>
-            <w:r>
-              <w:t xml:space="preserve"> </w:t>
+            <w:r>
+              <w:t xml:space="preserve">Data_in </w:t>
             </w:r>
             <w:r>
               <w:t>4</w:t>
@@ -4960,14 +4369,12 @@
             <w:tcW w:w="2405" w:type="dxa"/>
           </w:tcPr>
           <w:p>
-            <w:proofErr w:type="spellStart"/>
             <w:r>
               <w:t>result</w:t>
             </w:r>
             <w:r>
               <w:t>_bins</w:t>
             </w:r>
-            <w:proofErr w:type="spellEnd"/>
             <w:r>
               <w:t xml:space="preserve"> </w:t>
             </w:r>
@@ -5096,11 +4503,9 @@
             <w:pPr>
               <w:jc w:val="center"/>
             </w:pPr>
-            <w:proofErr w:type="spellStart"/>
             <w:r>
               <w:t>Pooling_reg</w:t>
             </w:r>
-            <w:proofErr w:type="spellEnd"/>
           </w:p>
         </w:tc>
         <w:tc>
@@ -5110,9 +4515,6 @@
           <w:p>
             <w:pPr>
               <w:jc w:val="center"/>
-              <w:rPr>
-                <w:rFonts w:hint="eastAsia"/>
-              </w:rPr>
             </w:pPr>
             <w:r>
               <w:rPr>
@@ -5207,13 +4609,8 @@
             <w:pPr>
               <w:jc w:val="center"/>
             </w:pPr>
-            <w:proofErr w:type="spellStart"/>
-            <w:r>
-              <w:t>Cal_intern</w:t>
-            </w:r>
-            <w:proofErr w:type="spellEnd"/>
-            <w:r>
-              <w:t xml:space="preserve"> 8</w:t>
+            <w:r>
+              <w:t>Cal_intern 8</w:t>
             </w:r>
             <w:r>
               <w:rPr>
@@ -5265,7 +4662,6 @@
             <w:pPr>
               <w:jc w:val="center"/>
             </w:pPr>
-            <w:proofErr w:type="spellStart"/>
             <w:r>
               <w:t>R</w:t>
             </w:r>
@@ -5278,7 +4674,6 @@
             <w:r>
               <w:t>_bins</w:t>
             </w:r>
-            <w:proofErr w:type="spellEnd"/>
             <w:r>
               <w:t xml:space="preserve"> </w:t>
             </w:r>
@@ -5332,9 +4727,6 @@
           <w:p>
             <w:pPr>
               <w:jc w:val="center"/>
-              <w:rPr>
-                <w:rFonts w:hint="eastAsia"/>
-              </w:rPr>
             </w:pPr>
             <w:r>
               <w:rPr>
@@ -5354,9 +4746,6 @@
       <w:pPr>
         <w:widowControl/>
         <w:jc w:val="left"/>
-        <w:rPr>
-          <w:rFonts w:hint="eastAsia"/>
-        </w:rPr>
       </w:pPr>
       <w:r>
         <w:br w:type="page"/>
@@ -5366,8 +4755,7 @@
       <w:pPr>
         <w:pStyle w:val="3"/>
       </w:pPr>
-      <w:bookmarkStart w:id="4" w:name="_Toc59542202"/>
-      <w:proofErr w:type="spellStart"/>
+      <w:bookmarkStart w:id="5" w:name="_Toc59614834"/>
       <w:r>
         <w:rPr>
           <w:rFonts w:hint="eastAsia"/>
@@ -5387,8 +4775,7 @@
       <w:r>
         <w:t>oup</w:t>
       </w:r>
-      <w:bookmarkEnd w:id="4"/>
-      <w:proofErr w:type="spellEnd"/>
+      <w:bookmarkEnd w:id="5"/>
     </w:p>
     <w:p>
       <w:pPr>
@@ -5396,19 +4783,16 @@
       </w:pPr>
       <w:r>
         <w:object w:dxaOrig="7036" w:dyaOrig="4261" w14:anchorId="4F9A31FB">
-          <v:shape id="_x0000_i1039" type="#_x0000_t75" style="width:351.85pt;height:213.3pt" o:ole="">
+          <v:shape id="_x0000_i1026" type="#_x0000_t75" style="width:351.85pt;height:213.3pt" o:ole="">
             <v:imagedata r:id="rId8" o:title=""/>
           </v:shape>
-          <o:OLEObject Type="Embed" ProgID="Visio.Drawing.15" ShapeID="_x0000_i1039" DrawAspect="Content" ObjectID="_1670227416" r:id="rId9"/>
+          <o:OLEObject Type="Embed" ProgID="Visio.Drawing.15" ShapeID="_x0000_i1026" DrawAspect="Content" ObjectID="_1670227576" r:id="rId9"/>
         </w:object>
       </w:r>
     </w:p>
     <w:p>
       <w:pPr>
         <w:jc w:val="center"/>
-        <w:rPr>
-          <w:rFonts w:hint="eastAsia"/>
-        </w:rPr>
       </w:pPr>
     </w:p>
     <w:p>
@@ -5502,7 +4886,6 @@
               </w:rPr>
               <w:t>按</w:t>
             </w:r>
-            <w:proofErr w:type="spellStart"/>
             <w:r>
               <w:rPr>
                 <w:rFonts w:hint="eastAsia"/>
@@ -5512,7 +4895,6 @@
             <w:r>
               <w:t>nst</w:t>
             </w:r>
-            <w:proofErr w:type="spellEnd"/>
             <w:r>
               <w:rPr>
                 <w:rFonts w:hint="eastAsia"/>
@@ -5595,13 +4977,8 @@
             <w:vAlign w:val="center"/>
           </w:tcPr>
           <w:p>
-            <w:proofErr w:type="spellStart"/>
-            <w:r>
-              <w:t>Inst_to_bpu</w:t>
-            </w:r>
-            <w:proofErr w:type="spellEnd"/>
-            <w:r>
-              <w:t xml:space="preserve"> 5</w:t>
+            <w:r>
+              <w:t>Inst_to_bpu 5</w:t>
             </w:r>
             <w:r>
               <w:rPr>
@@ -5659,15 +5036,7 @@
                 <w:rFonts w:hint="eastAsia"/>
                 <w:b/>
               </w:rPr>
-              <w:t>从8列</w:t>
-            </w:r>
-            <w:proofErr w:type="spellStart"/>
-            <w:r>
-              <w:rPr>
-                <w:rFonts w:hint="eastAsia"/>
-                <w:b/>
-              </w:rPr>
-              <w:t>i</w:t>
+              <w:t>从8列i</w:t>
             </w:r>
             <w:r>
               <w:rPr>
@@ -5675,7 +5044,6 @@
               </w:rPr>
               <w:t>mg_reg</w:t>
             </w:r>
-            <w:proofErr w:type="spellEnd"/>
             <w:r>
               <w:rPr>
                 <w:rFonts w:hint="eastAsia"/>
@@ -5694,13 +5062,8 @@
               </w:rPr>
               <w:t>[</w:t>
             </w:r>
-            <w:proofErr w:type="gramStart"/>
-            <w:r>
-              <w:t>6]=</w:t>
-            </w:r>
-            <w:proofErr w:type="gramEnd"/>
-            <w:r>
-              <w:t>0 or 1</w:t>
+            <w:r>
+              <w:t>6]=0 or 1</w:t>
             </w:r>
           </w:p>
         </w:tc>
@@ -5725,11 +5088,9 @@
               </w:rPr>
               <w:t>：</w:t>
             </w:r>
-            <w:proofErr w:type="spellStart"/>
             <w:r>
               <w:t>Data_sel</w:t>
             </w:r>
-            <w:proofErr w:type="spellEnd"/>
           </w:p>
           <w:p>
             <w:r>
@@ -5790,7 +5151,6 @@
               </w:rPr>
               <w:t>写入</w:t>
             </w:r>
-            <w:proofErr w:type="spellStart"/>
             <w:r>
               <w:rPr>
                 <w:rFonts w:hint="eastAsia"/>
@@ -5804,21 +5164,12 @@
               </w:rPr>
               <w:t>mg</w:t>
             </w:r>
-            <w:proofErr w:type="spellEnd"/>
-            <w:r>
-              <w:rPr>
-                <w:rFonts w:hint="eastAsia"/>
-                <w:b/>
-              </w:rPr>
-              <w:t>或</w:t>
-            </w:r>
-            <w:proofErr w:type="spellStart"/>
-            <w:r>
-              <w:rPr>
-                <w:rFonts w:hint="eastAsia"/>
-                <w:b/>
-              </w:rPr>
-              <w:t>w</w:t>
+            <w:r>
+              <w:rPr>
+                <w:rFonts w:hint="eastAsia"/>
+                <w:b/>
+              </w:rPr>
+              <w:t>或w</w:t>
             </w:r>
             <w:r>
               <w:rPr>
@@ -5826,7 +5177,6 @@
               </w:rPr>
               <w:t>gt</w:t>
             </w:r>
-            <w:proofErr w:type="spellEnd"/>
             <w:r>
               <w:rPr>
                 <w:rFonts w:hint="eastAsia"/>
@@ -5862,13 +5212,8 @@
               </w:rPr>
               <w:t>（0≤某个数≤2</w:t>
             </w:r>
-            <w:proofErr w:type="gramStart"/>
-            <w:r>
-              <w:t>’</w:t>
-            </w:r>
-            <w:proofErr w:type="gramEnd"/>
-            <w:r>
-              <w:t>b11</w:t>
+            <w:r>
+              <w:t>’b11</w:t>
             </w:r>
             <w:r>
               <w:rPr>
@@ -5882,15 +5227,7 @@
               <w:jc w:val="center"/>
             </w:pPr>
             <w:r>
-              <w:t xml:space="preserve">Next </w:t>
-            </w:r>
-            <w:proofErr w:type="spellStart"/>
-            <w:r>
-              <w:t>posedge</w:t>
-            </w:r>
-            <w:proofErr w:type="spellEnd"/>
-            <w:r>
-              <w:t xml:space="preserve"> all = 0</w:t>
+              <w:t>Next posedge all = 0</w:t>
             </w:r>
           </w:p>
         </w:tc>
@@ -5941,22 +5278,13 @@
               <w:rPr>
                 <w:rFonts w:hint="eastAsia"/>
               </w:rPr>
-              <w:t>：</w:t>
-            </w:r>
-            <w:proofErr w:type="spellStart"/>
-            <w:r>
-              <w:rPr>
-                <w:rFonts w:hint="eastAsia"/>
-              </w:rPr>
-              <w:t>b</w:t>
+              <w:t>：b</w:t>
             </w:r>
             <w:r>
               <w:t>pug_sel</w:t>
             </w:r>
-            <w:proofErr w:type="spellEnd"/>
-          </w:p>
-          <w:p>
-            <w:proofErr w:type="spellStart"/>
+          </w:p>
+          <w:p>
             <w:r>
               <w:t>B</w:t>
             </w:r>
@@ -5964,14 +5292,7 @@
               <w:rPr>
                 <w:rFonts w:hint="eastAsia"/>
               </w:rPr>
-              <w:t>pug</w:t>
-            </w:r>
-            <w:proofErr w:type="spellEnd"/>
-            <w:r>
-              <w:rPr>
-                <w:rFonts w:hint="eastAsia"/>
-              </w:rPr>
-              <w:t>选通信号</w:t>
+              <w:t>pug选通信号</w:t>
             </w:r>
           </w:p>
         </w:tc>
@@ -6001,14 +5322,12 @@
                 <w:b/>
               </w:rPr>
             </w:pPr>
-            <w:proofErr w:type="spellStart"/>
             <w:r>
               <w:rPr>
                 <w:b/>
               </w:rPr>
               <w:t>Img_reg</w:t>
             </w:r>
-            <w:proofErr w:type="spellEnd"/>
             <w:r>
               <w:rPr>
                 <w:rFonts w:hint="eastAsia"/>
@@ -6020,9 +5339,6 @@
           <w:p>
             <w:pPr>
               <w:jc w:val="center"/>
-              <w:rPr>
-                <w:rFonts w:hint="eastAsia"/>
-              </w:rPr>
             </w:pPr>
             <w:r>
               <w:rPr>
@@ -6030,13 +5346,8 @@
               </w:rPr>
               <w:t>[</w:t>
             </w:r>
-            <w:proofErr w:type="gramStart"/>
-            <w:r>
-              <w:t>15]=</w:t>
-            </w:r>
-            <w:proofErr w:type="gramEnd"/>
-            <w:r>
-              <w:t>1</w:t>
+            <w:r>
+              <w:t>15]=1</w:t>
             </w:r>
             <w:r>
               <w:rPr>
@@ -6055,15 +5366,9 @@
             <w:vAlign w:val="center"/>
           </w:tcPr>
           <w:p>
-            <w:pPr>
-              <w:rPr>
-                <w:rFonts w:hint="eastAsia"/>
-              </w:rPr>
-            </w:pPr>
             <w:r>
               <w:t xml:space="preserve">[15]: </w:t>
             </w:r>
-            <w:proofErr w:type="spellStart"/>
             <w:r>
               <w:rPr>
                 <w:rFonts w:hint="eastAsia"/>
@@ -6073,24 +5378,15 @@
             <w:r>
               <w:t>mg_reg_up</w:t>
             </w:r>
-            <w:proofErr w:type="spellEnd"/>
-            <w:r>
-              <w:rPr>
-                <w:rFonts w:hint="eastAsia"/>
-              </w:rPr>
-              <w:t xml:space="preserve"> 指示</w:t>
-            </w:r>
-            <w:proofErr w:type="spellStart"/>
-            <w:r>
-              <w:rPr>
-                <w:rFonts w:hint="eastAsia"/>
-              </w:rPr>
-              <w:t>i</w:t>
+            <w:r>
+              <w:rPr>
+                <w:rFonts w:hint="eastAsia"/>
+              </w:rPr>
+              <w:t xml:space="preserve"> 指示i</w:t>
             </w:r>
             <w:r>
               <w:t>mg_reg</w:t>
             </w:r>
-            <w:proofErr w:type="spellEnd"/>
             <w:r>
               <w:rPr>
                 <w:rFonts w:hint="eastAsia"/>
@@ -6140,15 +5436,7 @@
                 <w:rFonts w:hint="eastAsia"/>
                 <w:b/>
               </w:rPr>
-              <w:t>写哪部分</w:t>
-            </w:r>
-            <w:proofErr w:type="spellStart"/>
-            <w:r>
-              <w:rPr>
-                <w:rFonts w:hint="eastAsia"/>
-                <w:b/>
-              </w:rPr>
-              <w:t>i</w:t>
+              <w:t>写哪部分i</w:t>
             </w:r>
             <w:r>
               <w:rPr>
@@ -6156,14 +5444,10 @@
               </w:rPr>
               <w:t>mg_reg</w:t>
             </w:r>
-            <w:proofErr w:type="spellEnd"/>
-          </w:p>
-          <w:p>
-            <w:pPr>
-              <w:jc w:val="center"/>
-              <w:rPr>
-                <w:rFonts w:hint="eastAsia"/>
-              </w:rPr>
+          </w:p>
+          <w:p>
+            <w:pPr>
+              <w:jc w:val="center"/>
             </w:pPr>
             <w:r>
               <w:rPr>
@@ -6171,13 +5455,8 @@
               </w:rPr>
               <w:t>[</w:t>
             </w:r>
-            <w:proofErr w:type="gramStart"/>
-            <w:r>
-              <w:t>16]=</w:t>
-            </w:r>
-            <w:proofErr w:type="gramEnd"/>
-            <w:r>
-              <w:t>1</w:t>
+            <w:r>
+              <w:t>16]=1</w:t>
             </w:r>
             <w:r>
               <w:t xml:space="preserve"> </w:t>
@@ -6206,13 +5485,8 @@
               <w:t>[</w:t>
             </w:r>
             <w:r>
-              <w:t xml:space="preserve">16]: </w:t>
-            </w:r>
-            <w:proofErr w:type="spellStart"/>
-            <w:r>
-              <w:t>img_reg_sel</w:t>
-            </w:r>
-            <w:proofErr w:type="spellEnd"/>
+              <w:t>16]: img_reg_sel</w:t>
+            </w:r>
             <w:r>
               <w:t xml:space="preserve"> 0</w:t>
             </w:r>
@@ -6229,42 +5503,29 @@
               <w:rPr>
                 <w:rFonts w:hint="eastAsia"/>
               </w:rPr>
-              <w:t>的</w:t>
-            </w:r>
-            <w:proofErr w:type="spellStart"/>
-            <w:r>
-              <w:rPr>
-                <w:rFonts w:hint="eastAsia"/>
-              </w:rPr>
-              <w:t>i</w:t>
+              <w:t>的i</w:t>
+            </w:r>
+            <w:r>
+              <w:t>mg_reg,</w:t>
+            </w:r>
+            <w:r>
+              <w:rPr>
+                <w:rFonts w:hint="eastAsia"/>
+              </w:rPr>
+              <w:t>，1时写入[</w:t>
+            </w:r>
+            <w:r>
+              <w:t>15:8]</w:t>
+            </w:r>
+            <w:r>
+              <w:rPr>
+                <w:rFonts w:hint="eastAsia"/>
+              </w:rPr>
+              <w:t>的i</w:t>
             </w:r>
             <w:r>
               <w:t>mg_reg</w:t>
             </w:r>
-            <w:proofErr w:type="spellEnd"/>
-            <w:r>
-              <w:t>,</w:t>
-            </w:r>
-            <w:r>
-              <w:rPr>
-                <w:rFonts w:hint="eastAsia"/>
-              </w:rPr>
-              <w:t>，1时写入[</w:t>
-            </w:r>
-            <w:r>
-              <w:t>15:8]</w:t>
-            </w:r>
-            <w:r>
-              <w:rPr>
-                <w:rFonts w:hint="eastAsia"/>
-              </w:rPr>
-              <w:t>的i</w:t>
-            </w:r>
-            <w:r>
-              <w:t>mg_reg</w:t>
-            </w:r>
-            <w:bookmarkStart w:id="5" w:name="_GoBack"/>
-            <w:bookmarkEnd w:id="5"/>
           </w:p>
         </w:tc>
       </w:tr>
@@ -6278,7 +5539,6 @@
             <w:pPr>
               <w:jc w:val="center"/>
             </w:pPr>
-            <w:proofErr w:type="spellStart"/>
             <w:r>
               <w:rPr>
                 <w:rFonts w:hint="eastAsia"/>
@@ -6288,7 +5548,6 @@
             <w:r>
               <w:t>lk</w:t>
             </w:r>
-            <w:proofErr w:type="spellEnd"/>
           </w:p>
         </w:tc>
         <w:tc>
@@ -6333,7 +5592,6 @@
             <w:pPr>
               <w:jc w:val="center"/>
             </w:pPr>
-            <w:proofErr w:type="spellStart"/>
             <w:r>
               <w:rPr>
                 <w:rFonts w:hint="eastAsia"/>
@@ -6343,7 +5601,6 @@
             <w:r>
               <w:t>st</w:t>
             </w:r>
-            <w:proofErr w:type="spellEnd"/>
           </w:p>
         </w:tc>
         <w:tc>
@@ -6373,21 +5630,7 @@
               <w:rPr>
                 <w:rFonts w:hint="eastAsia"/>
               </w:rPr>
-              <w:t>复位信号，寄存器全</w:t>
-            </w:r>
-            <w:proofErr w:type="gramStart"/>
-            <w:r>
-              <w:rPr>
-                <w:rFonts w:hint="eastAsia"/>
-              </w:rPr>
-              <w:t>部置</w:t>
-            </w:r>
-            <w:proofErr w:type="gramEnd"/>
-            <w:r>
-              <w:rPr>
-                <w:rFonts w:hint="eastAsia"/>
-              </w:rPr>
-              <w:t>零</w:t>
+              <w:t>复位信号，寄存器全部置零</w:t>
             </w:r>
           </w:p>
         </w:tc>
@@ -6402,11 +5645,9 @@
             <w:pPr>
               <w:jc w:val="center"/>
             </w:pPr>
-            <w:proofErr w:type="spellStart"/>
             <w:r>
               <w:t>Data_in</w:t>
             </w:r>
-            <w:proofErr w:type="spellEnd"/>
             <w:r>
               <w:t xml:space="preserve"> </w:t>
             </w:r>
@@ -6558,11 +5799,9 @@
             <w:pPr>
               <w:jc w:val="center"/>
             </w:pPr>
-            <w:proofErr w:type="spellStart"/>
             <w:r>
               <w:t>Bpu_out</w:t>
             </w:r>
-            <w:proofErr w:type="spellEnd"/>
             <w:r>
               <w:t xml:space="preserve"> </w:t>
             </w:r>
@@ -6713,11 +5952,9 @@
             <w:pPr>
               <w:jc w:val="center"/>
             </w:pPr>
-            <w:proofErr w:type="spellStart"/>
             <w:r>
               <w:t>wgt</w:t>
             </w:r>
-            <w:proofErr w:type="spellEnd"/>
           </w:p>
         </w:tc>
         <w:tc>
@@ -6755,7 +5992,6 @@
             <w:pPr>
               <w:jc w:val="center"/>
             </w:pPr>
-            <w:proofErr w:type="spellStart"/>
             <w:r>
               <w:t>I</w:t>
             </w:r>
@@ -6768,7 +6004,6 @@
             <w:r>
               <w:t>_reg</w:t>
             </w:r>
-            <w:proofErr w:type="spellEnd"/>
           </w:p>
         </w:tc>
         <w:tc>
@@ -6816,7 +6051,6 @@
         </w:rPr>
         <w:t>关于</w:t>
       </w:r>
-      <w:proofErr w:type="spellStart"/>
       <w:r>
         <w:rPr>
           <w:rFonts w:hint="eastAsia"/>
@@ -6826,7 +6060,6 @@
       <w:r>
         <w:t>mg_reg</w:t>
       </w:r>
-      <w:proofErr w:type="spellEnd"/>
       <w:r>
         <w:rPr>
           <w:rFonts w:hint="eastAsia"/>
@@ -6867,21 +6100,7 @@
         <w:rPr>
           <w:rFonts w:hint="eastAsia"/>
         </w:rPr>
-        <w:t>每次</w:t>
-      </w:r>
-      <w:proofErr w:type="gramStart"/>
-      <w:r>
-        <w:rPr>
-          <w:rFonts w:hint="eastAsia"/>
-        </w:rPr>
-        <w:t>最小读</w:t>
-      </w:r>
-      <w:proofErr w:type="gramEnd"/>
-      <w:r>
-        <w:rPr>
-          <w:rFonts w:hint="eastAsia"/>
-        </w:rPr>
-        <w:t>8</w:t>
+        <w:t>每次最小读8</w:t>
       </w:r>
       <w:r>
         <w:t>bits</w:t>
@@ -6959,11 +6178,6 @@
       </w:r>
     </w:p>
     <w:p>
-      <w:pPr>
-        <w:rPr>
-          <w:rFonts w:hint="eastAsia"/>
-        </w:rPr>
-      </w:pPr>
       <w:r>
         <w:rPr>
           <w:rFonts w:hint="eastAsia"/>
@@ -7008,7 +6222,7 @@
       <w:pPr>
         <w:pStyle w:val="3"/>
       </w:pPr>
-      <w:bookmarkStart w:id="6" w:name="_Toc59542203"/>
+      <w:bookmarkStart w:id="6" w:name="_Toc59614835"/>
       <w:r>
         <w:rPr>
           <w:rFonts w:hint="eastAsia"/>
@@ -7030,7 +6244,7 @@
           <v:shape id="_x0000_i1027" type="#_x0000_t75" style="width:283.25pt;height:275.75pt" o:ole="">
             <v:imagedata r:id="rId10" o:title=""/>
           </v:shape>
-          <o:OLEObject Type="Embed" ProgID="Visio.Drawing.15" ShapeID="_x0000_i1027" DrawAspect="Content" ObjectID="_1670227417" r:id="rId11"/>
+          <o:OLEObject Type="Embed" ProgID="Visio.Drawing.15" ShapeID="_x0000_i1027" DrawAspect="Content" ObjectID="_1670227577" r:id="rId11"/>
         </w:object>
       </w:r>
     </w:p>
@@ -7068,19 +6282,11 @@
         <w:rPr>
           <w:rFonts w:hint="eastAsia"/>
         </w:rPr>
-        <w:t>进入查找表进行</w:t>
-      </w:r>
-      <w:proofErr w:type="spellStart"/>
-      <w:r>
-        <w:rPr>
-          <w:rFonts w:hint="eastAsia"/>
-        </w:rPr>
-        <w:t>pop</w:t>
+        <w:t>进入查找表进行pop</w:t>
       </w:r>
       <w:r>
         <w:t>count</w:t>
       </w:r>
-      <w:proofErr w:type="spellEnd"/>
       <w:r>
         <w:rPr>
           <w:rFonts w:hint="eastAsia"/>
@@ -7177,7 +6383,6 @@
               </w:rPr>
               <w:t>按</w:t>
             </w:r>
-            <w:proofErr w:type="spellStart"/>
             <w:r>
               <w:rPr>
                 <w:rFonts w:hint="eastAsia"/>
@@ -7187,7 +6392,6 @@
             <w:r>
               <w:t>nst</w:t>
             </w:r>
-            <w:proofErr w:type="spellEnd"/>
             <w:r>
               <w:rPr>
                 <w:rFonts w:hint="eastAsia"/>
@@ -7282,11 +6486,7 @@
               <w:jc w:val="center"/>
             </w:pPr>
             <w:r>
-              <w:t>[</w:t>
-            </w:r>
-            <w:proofErr w:type="gramStart"/>
-            <w:r>
-              <w:t>0</w:t>
+              <w:t>[0</w:t>
             </w:r>
             <w:r>
               <w:rPr>
@@ -7300,7 +6500,6 @@
               </w:rPr>
               <w:t>=</w:t>
             </w:r>
-            <w:proofErr w:type="gramEnd"/>
             <w:r>
               <w:t>1</w:t>
             </w:r>
@@ -7330,13 +6529,8 @@
               </w:rPr>
               <w:t>]：</w:t>
             </w:r>
-            <w:proofErr w:type="spellStart"/>
-            <w:r>
-              <w:t>Psum_rst</w:t>
-            </w:r>
-            <w:proofErr w:type="spellEnd"/>
-            <w:r>
-              <w:t xml:space="preserve"> 1</w:t>
+            <w:r>
+              <w:t>Psum_rst 1</w:t>
             </w:r>
             <w:r>
               <w:rPr>
@@ -7355,14 +6549,12 @@
             <w:r>
               <w:t>SUM</w:t>
             </w:r>
-            <w:proofErr w:type="gramStart"/>
             <w:r>
               <w:rPr>
                 <w:rFonts w:hint="eastAsia"/>
               </w:rPr>
               <w:t>置零</w:t>
             </w:r>
-            <w:proofErr w:type="gramEnd"/>
           </w:p>
         </w:tc>
       </w:tr>
@@ -7414,7 +6606,6 @@
               </w:rPr>
               <w:t>同或结果的</w:t>
             </w:r>
-            <w:proofErr w:type="spellStart"/>
             <w:r>
               <w:rPr>
                 <w:rFonts w:hint="eastAsia"/>
@@ -7428,20 +6619,14 @@
               </w:rPr>
               <w:t>opcnt</w:t>
             </w:r>
-            <w:proofErr w:type="spellEnd"/>
-          </w:p>
-          <w:p>
-            <w:pPr>
-              <w:jc w:val="center"/>
-            </w:pPr>
-            <w:r>
-              <w:t>[</w:t>
-            </w:r>
-            <w:proofErr w:type="gramStart"/>
-            <w:r>
-              <w:t>3:1]=</w:t>
-            </w:r>
-            <w:proofErr w:type="gramEnd"/>
+          </w:p>
+          <w:p>
+            <w:pPr>
+              <w:jc w:val="center"/>
+            </w:pPr>
+            <w:r>
+              <w:t>[3:1]=</w:t>
+            </w:r>
             <w:r>
               <w:t>{0,1,2,3,4,5,6,7}</w:t>
             </w:r>
@@ -7462,13 +6647,8 @@
               </w:rPr>
               <w:t>：</w:t>
             </w:r>
-            <w:proofErr w:type="spellStart"/>
-            <w:r>
-              <w:t>Lut_sel</w:t>
-            </w:r>
-            <w:proofErr w:type="spellEnd"/>
-            <w:r>
-              <w:t xml:space="preserve"> 3bits</w:t>
+            <w:r>
+              <w:t>Lut_sel 3bits</w:t>
             </w:r>
           </w:p>
           <w:p>
@@ -7514,14 +6694,12 @@
                 <w:b/>
               </w:rPr>
             </w:pPr>
-            <w:proofErr w:type="spellStart"/>
             <w:r>
               <w:rPr>
                 <w:b/>
               </w:rPr>
               <w:t>Popcnt</w:t>
             </w:r>
-            <w:proofErr w:type="spellEnd"/>
             <w:r>
               <w:rPr>
                 <w:rFonts w:hint="eastAsia"/>
@@ -7548,16 +6726,8 @@
               <w:rPr>
                 <w:rFonts w:hint="eastAsia"/>
               </w:rPr>
-              <w:t>不变，</w:t>
-            </w:r>
-            <w:proofErr w:type="gramStart"/>
-            <w:r>
-              <w:rPr>
-                <w:rFonts w:hint="eastAsia"/>
-              </w:rPr>
-              <w:t>其余=</w:t>
-            </w:r>
-            <w:proofErr w:type="gramEnd"/>
+              <w:t>不变，其余=</w:t>
+            </w:r>
             <w:r>
               <w:t>0</w:t>
             </w:r>
@@ -7578,13 +6748,8 @@
               </w:rPr>
               <w:t>：</w:t>
             </w:r>
-            <w:proofErr w:type="spellStart"/>
-            <w:r>
-              <w:t>Psum_add</w:t>
-            </w:r>
-            <w:proofErr w:type="spellEnd"/>
-            <w:r>
-              <w:t xml:space="preserve"> 1bit</w:t>
+            <w:r>
+              <w:t>Psum_add 1bit</w:t>
             </w:r>
           </w:p>
           <w:p>
@@ -7622,7 +6787,6 @@
             <w:vAlign w:val="center"/>
           </w:tcPr>
           <w:p>
-            <w:proofErr w:type="spellStart"/>
             <w:r>
               <w:rPr>
                 <w:rFonts w:hint="eastAsia"/>
@@ -7632,7 +6796,6 @@
             <w:r>
               <w:t>lk</w:t>
             </w:r>
-            <w:proofErr w:type="spellEnd"/>
           </w:p>
         </w:tc>
         <w:tc>
@@ -7671,7 +6834,6 @@
             <w:vAlign w:val="center"/>
           </w:tcPr>
           <w:p>
-            <w:proofErr w:type="spellStart"/>
             <w:r>
               <w:rPr>
                 <w:rFonts w:hint="eastAsia"/>
@@ -7681,7 +6843,6 @@
             <w:r>
               <w:t>st</w:t>
             </w:r>
-            <w:proofErr w:type="spellEnd"/>
           </w:p>
         </w:tc>
         <w:tc>
@@ -7708,21 +6869,7 @@
               <w:rPr>
                 <w:rFonts w:hint="eastAsia"/>
               </w:rPr>
-              <w:t>复位信号，寄存器全</w:t>
-            </w:r>
-            <w:proofErr w:type="gramStart"/>
-            <w:r>
-              <w:rPr>
-                <w:rFonts w:hint="eastAsia"/>
-              </w:rPr>
-              <w:t>部置</w:t>
-            </w:r>
-            <w:proofErr w:type="gramEnd"/>
-            <w:r>
-              <w:rPr>
-                <w:rFonts w:hint="eastAsia"/>
-              </w:rPr>
-              <w:t>零</w:t>
+              <w:t>复位信号，寄存器全部置零</w:t>
             </w:r>
           </w:p>
         </w:tc>
@@ -7734,13 +6881,8 @@
             <w:vAlign w:val="center"/>
           </w:tcPr>
           <w:p>
-            <w:proofErr w:type="spellStart"/>
-            <w:r>
-              <w:t>Img</w:t>
-            </w:r>
-            <w:proofErr w:type="spellEnd"/>
-            <w:r>
-              <w:t xml:space="preserve"> 7</w:t>
+            <w:r>
+              <w:t>Img 7</w:t>
             </w:r>
             <w:r>
               <w:rPr>
@@ -7792,13 +6934,8 @@
             <w:vAlign w:val="center"/>
           </w:tcPr>
           <w:p>
-            <w:proofErr w:type="spellStart"/>
-            <w:r>
-              <w:t>Wgt</w:t>
-            </w:r>
-            <w:proofErr w:type="spellEnd"/>
-            <w:r>
-              <w:t xml:space="preserve"> 7</w:t>
+            <w:r>
+              <w:t>Wgt 7</w:t>
             </w:r>
             <w:r>
               <w:rPr>
@@ -7923,13 +7060,8 @@
             <w:tcW w:w="2405" w:type="dxa"/>
           </w:tcPr>
           <w:p>
-            <w:proofErr w:type="spellStart"/>
-            <w:r>
-              <w:t>Popcnt_add</w:t>
-            </w:r>
-            <w:proofErr w:type="spellEnd"/>
-            <w:r>
-              <w:t xml:space="preserve"> 7bits</w:t>
+            <w:r>
+              <w:t>Popcnt_add 7bits</w:t>
             </w:r>
           </w:p>
         </w:tc>
@@ -8050,11 +7182,9 @@
             <w:pPr>
               <w:jc w:val="center"/>
             </w:pPr>
-            <w:proofErr w:type="spellStart"/>
             <w:r>
               <w:t>popcnt</w:t>
             </w:r>
-            <w:proofErr w:type="spellEnd"/>
           </w:p>
         </w:tc>
         <w:tc>
@@ -8098,7 +7228,6 @@
             <w:pPr>
               <w:jc w:val="center"/>
             </w:pPr>
-            <w:proofErr w:type="spellStart"/>
             <w:r>
               <w:t>P</w:t>
             </w:r>
@@ -8111,7 +7240,6 @@
             <w:r>
               <w:t>_add</w:t>
             </w:r>
-            <w:proofErr w:type="spellEnd"/>
           </w:p>
         </w:tc>
         <w:tc>
@@ -9397,7 +8525,7 @@
 </file>
 
 <file path=customXml/itemProps1.xml><?xml version="1.0" encoding="utf-8"?>
-<ds:datastoreItem xmlns:ds="http://schemas.openxmlformats.org/officeDocument/2006/customXml" ds:itemID="{C9A3642C-F919-4A8C-AD4A-E765C3402C81}">
+<ds:datastoreItem xmlns:ds="http://schemas.openxmlformats.org/officeDocument/2006/customXml" ds:itemID="{6A86E2D2-F9B9-490B-B86F-5588A8C82E76}">
   <ds:schemaRefs>
     <ds:schemaRef ds:uri="http://schemas.openxmlformats.org/officeDocument/2006/bibliography"/>
   </ds:schemaRefs>

</xml_diff>